<commit_message>
edit payment, match the property data types, add new settings, fix dd template, update invoice, calculate shipment totals
</commit_message>
<xml_diff>
--- a/public/data/templates/dd template.docx
+++ b/public/data/templates/dd template.docx
@@ -362,8 +362,6 @@
                 <w:lang w:val="en-GB"/>
               </w:rPr>
             </w:pPr>
-            <w:bookmarkStart w:id="0" w:name="_GoBack"/>
-            <w:bookmarkEnd w:id="0"/>
           </w:p>
         </w:tc>
       </w:tr>
@@ -3122,10 +3120,10 @@
         <w:tblLook w:val="04A0" w:firstRow="1" w:lastRow="0" w:firstColumn="1" w:lastColumn="0" w:noHBand="0" w:noVBand="1"/>
       </w:tblPr>
       <w:tblGrid>
-        <w:gridCol w:w="3643"/>
+        <w:gridCol w:w="3308"/>
         <w:gridCol w:w="3223"/>
-        <w:gridCol w:w="3371"/>
-        <w:gridCol w:w="2771"/>
+        <w:gridCol w:w="3254"/>
+        <w:gridCol w:w="3223"/>
       </w:tblGrid>
       <w:tr>
         <w:trPr>
@@ -3461,7 +3459,18 @@
                 <w:szCs w:val="20"/>
                 <w:lang w:val="en-GB"/>
               </w:rPr>
-              <w:t>production_per_day_representative</w:t>
+              <w:t>production_per_day_</w:t>
+            </w:r>
+            <w:bookmarkStart w:id="0" w:name="_GoBack"/>
+            <w:bookmarkEnd w:id="0"/>
+            <w:r>
+              <w:rPr>
+                <w:b/>
+                <w:sz w:val="20"/>
+                <w:szCs w:val="20"/>
+                <w:lang w:val="en-GB"/>
+              </w:rPr>
+              <w:t>observations</w:t>
             </w:r>
             <w:proofErr w:type="spellEnd"/>
             <w:r>
@@ -3505,7 +3514,7 @@
                 <w:szCs w:val="20"/>
                 <w:lang w:val="en-GB"/>
               </w:rPr>
-              <w:t>production_per_day_records</w:t>
+              <w:t>production_per_day_observations</w:t>
             </w:r>
             <w:proofErr w:type="spellEnd"/>
             <w:r>
@@ -3850,7 +3859,7 @@
                 <w:szCs w:val="20"/>
                 <w:lang w:val="en-GB"/>
               </w:rPr>
-              <w:t>type_of_minerals_observations</w:t>
+              <w:t>production_per_day_observations</w:t>
             </w:r>
             <w:proofErr w:type="spellEnd"/>
             <w:r>
@@ -3878,6 +3887,7 @@
             </w:pPr>
             <w:r>
               <w:rPr>
+                <w:b/>
                 <w:sz w:val="20"/>
                 <w:szCs w:val="20"/>
                 <w:lang w:val="en-GB"/>
@@ -3892,11 +3902,12 @@
                 <w:szCs w:val="20"/>
                 <w:lang w:val="en-GB"/>
               </w:rPr>
-              <w:t>type_of_minerals_representative</w:t>
-            </w:r>
-            <w:proofErr w:type="spellEnd"/>
-            <w:r>
-              <w:rPr>
+              <w:t>production_per_day_observations</w:t>
+            </w:r>
+            <w:proofErr w:type="spellEnd"/>
+            <w:r>
+              <w:rPr>
+                <w:b/>
                 <w:sz w:val="20"/>
                 <w:szCs w:val="20"/>
                 <w:lang w:val="en-GB"/>
@@ -3919,6 +3930,7 @@
             </w:pPr>
             <w:r>
               <w:rPr>
+                <w:b/>
                 <w:sz w:val="20"/>
                 <w:szCs w:val="20"/>
                 <w:lang w:val="en-GB"/>
@@ -3933,11 +3945,12 @@
                 <w:szCs w:val="20"/>
                 <w:lang w:val="en-GB"/>
               </w:rPr>
-              <w:t>type_of_minerals_records</w:t>
-            </w:r>
-            <w:proofErr w:type="spellEnd"/>
-            <w:r>
-              <w:rPr>
+              <w:t>production_per_day_observations</w:t>
+            </w:r>
+            <w:proofErr w:type="spellEnd"/>
+            <w:r>
+              <w:rPr>
+                <w:b/>
                 <w:sz w:val="20"/>
                 <w:szCs w:val="20"/>
                 <w:lang w:val="en-GB"/>
@@ -13987,7 +14000,7 @@
 </file>
 
 <file path=customXml/itemProps1.xml><?xml version="1.0" encoding="utf-8"?>
-<ds:datastoreItem xmlns:ds="http://schemas.openxmlformats.org/officeDocument/2006/customXml" ds:itemID="{97AFE12E-255F-44F0-8A82-E4D43724F424}">
+<ds:datastoreItem xmlns:ds="http://schemas.openxmlformats.org/officeDocument/2006/customXml" ds:itemID="{3C4CA156-76FC-469B-A9BA-F74C885DD26A}">
   <ds:schemaRefs>
     <ds:schemaRef ds:uri="http://schemas.openxmlformats.org/officeDocument/2006/bibliography"/>
   </ds:schemaRefs>

</xml_diff>